<commit_message>
Last version of appendix
</commit_message>
<xml_diff>
--- a/Report/PCB.docx
+++ b/Report/PCB.docx
@@ -24,11 +24,9 @@
           <w:sz w:val="26"/>
           <w:szCs w:val="26"/>
         </w:rPr>
-        <w:t>APPENDIX</w:t>
-      </w:r>
-    </w:p>
-    <w:p>
-      <w:pPr>
+        <w:t>A</w:t>
+      </w:r>
+      <w:r>
         <w:rPr>
           <w:rFonts w:ascii="Times New Roman" w:hAnsi="Times New Roman" w:cs="Times New Roman"/>
           <w:b/>
@@ -37,8 +35,11 @@
           <w:sz w:val="26"/>
           <w:szCs w:val="26"/>
         </w:rPr>
-      </w:pPr>
-      <w:r>
+        <w:t>ppendix</w:t>
+      </w:r>
+    </w:p>
+    <w:p>
+      <w:pPr>
         <w:rPr>
           <w:rFonts w:ascii="Times New Roman" w:hAnsi="Times New Roman" w:cs="Times New Roman"/>
           <w:b/>
@@ -47,11 +48,8 @@
           <w:sz w:val="26"/>
           <w:szCs w:val="26"/>
         </w:rPr>
-        <w:t>Printed Circuit Board Drawings</w:t>
-      </w:r>
-    </w:p>
-    <w:p>
-      <w:pPr>
+      </w:pPr>
+      <w:r>
         <w:rPr>
           <w:rFonts w:ascii="Times New Roman" w:hAnsi="Times New Roman" w:cs="Times New Roman"/>
           <w:b/>
@@ -60,11 +58,11 @@
           <w:sz w:val="26"/>
           <w:szCs w:val="26"/>
         </w:rPr>
-      </w:pPr>
-    </w:p>
-    <w:p>
-      <w:pPr>
-        <w:jc w:val="center"/>
+        <w:t>Printed Circuit Board Drawings</w:t>
+      </w:r>
+    </w:p>
+    <w:p>
+      <w:pPr>
         <w:rPr>
           <w:rFonts w:ascii="Times New Roman" w:hAnsi="Times New Roman" w:cs="Times New Roman"/>
           <w:b/>
@@ -74,7 +72,10 @@
           <w:szCs w:val="26"/>
         </w:rPr>
       </w:pPr>
-      <w:r>
+    </w:p>
+    <w:p>
+      <w:pPr>
+        <w:jc w:val="center"/>
         <w:rPr>
           <w:rFonts w:ascii="Times New Roman" w:hAnsi="Times New Roman" w:cs="Times New Roman"/>
           <w:b/>
@@ -83,149 +84,22 @@
           <w:sz w:val="26"/>
           <w:szCs w:val="26"/>
         </w:rPr>
+      </w:pPr>
+      <w:r>
+        <w:rPr>
+          <w:rFonts w:ascii="Times New Roman" w:hAnsi="Times New Roman" w:cs="Times New Roman"/>
+          <w:b/>
+          <w:bCs/>
+          <w:noProof/>
+          <w:color w:val="000000"/>
+          <w:sz w:val="26"/>
+          <w:szCs w:val="26"/>
+        </w:rPr>
         <w:drawing>
-          <wp:inline distT="0" distB="0" distL="0" distR="0" wp14:anchorId="16BFD5B4" wp14:editId="4EA5A642">
-            <wp:extent cx="6481049" cy="4495800"/>
+          <wp:inline distT="0" distB="0" distL="0" distR="0" wp14:anchorId="16BFD5B4" wp14:editId="1FA3DB09">
+            <wp:extent cx="6480810" cy="4400550"/>
             <wp:effectExtent l="0" t="0" r="0" b="0"/>
             <wp:docPr id="2" name="Resim 2"/>
-            <wp:cNvGraphicFramePr>
-              <a:graphicFrameLocks xmlns:a="http://schemas.openxmlformats.org/drawingml/2006/main" noChangeAspect="1"/>
-            </wp:cNvGraphicFramePr>
-            <a:graphic xmlns:a="http://schemas.openxmlformats.org/drawingml/2006/main">
-              <a:graphicData uri="http://schemas.openxmlformats.org/drawingml/2006/picture">
-                <pic:pic xmlns:pic="http://schemas.openxmlformats.org/drawingml/2006/picture">
-                  <pic:nvPicPr>
-                    <pic:cNvPr id="1" name=""/>
-                    <pic:cNvPicPr/>
-                  </pic:nvPicPr>
-                  <pic:blipFill>
-                    <a:blip r:embed="rId4"/>
-                    <a:stretch>
-                      <a:fillRect/>
-                    </a:stretch>
-                  </pic:blipFill>
-                  <pic:spPr>
-                    <a:xfrm>
-                      <a:off x="0" y="0"/>
-                      <a:ext cx="6491778" cy="4503242"/>
-                    </a:xfrm>
-                    <a:prstGeom prst="rect">
-                      <a:avLst/>
-                    </a:prstGeom>
-                  </pic:spPr>
-                </pic:pic>
-              </a:graphicData>
-            </a:graphic>
-          </wp:inline>
-        </w:drawing>
-      </w:r>
-    </w:p>
-    <w:p>
-      <w:pPr>
-        <w:jc w:val="center"/>
-        <w:rPr>
-          <w:rFonts w:ascii="Times New Roman" w:hAnsi="Times New Roman" w:cs="Times New Roman"/>
-          <w:color w:val="000000"/>
-          <w:sz w:val="24"/>
-          <w:szCs w:val="24"/>
-        </w:rPr>
-      </w:pPr>
-      <w:r>
-        <w:rPr>
-          <w:rFonts w:ascii="Times New Roman" w:hAnsi="Times New Roman" w:cs="Times New Roman"/>
-          <w:color w:val="000000"/>
-          <w:sz w:val="24"/>
-          <w:szCs w:val="24"/>
-        </w:rPr>
-        <w:t>Figure 1. Approximate distribution of Components on PCB (The PCB limits are not shown for demonstration)</w:t>
-      </w:r>
-    </w:p>
-    <w:p>
-      <w:pPr>
-        <w:jc w:val="center"/>
-        <w:rPr>
-          <w:rFonts w:ascii="Times New Roman" w:hAnsi="Times New Roman" w:cs="Times New Roman"/>
-        </w:rPr>
-      </w:pPr>
-      <w:r>
-        <w:rPr>
-          <w:rFonts w:ascii="Times New Roman" w:hAnsi="Times New Roman" w:cs="Times New Roman"/>
-        </w:rPr>
-        <w:lastRenderedPageBreak/>
-        <w:drawing>
-          <wp:inline distT="0" distB="0" distL="0" distR="0" wp14:anchorId="10E26E34" wp14:editId="1A4478CD">
-            <wp:extent cx="8770288" cy="5361940"/>
-            <wp:effectExtent l="0" t="0" r="0" b="0"/>
-            <wp:docPr id="1" name="Resim 1"/>
-            <wp:cNvGraphicFramePr>
-              <a:graphicFrameLocks xmlns:a="http://schemas.openxmlformats.org/drawingml/2006/main" noChangeAspect="1"/>
-            </wp:cNvGraphicFramePr>
-            <a:graphic xmlns:a="http://schemas.openxmlformats.org/drawingml/2006/main">
-              <a:graphicData uri="http://schemas.openxmlformats.org/drawingml/2006/picture">
-                <pic:pic xmlns:pic="http://schemas.openxmlformats.org/drawingml/2006/picture">
-                  <pic:nvPicPr>
-                    <pic:cNvPr id="1" name=""/>
-                    <pic:cNvPicPr/>
-                  </pic:nvPicPr>
-                  <pic:blipFill>
-                    <a:blip r:embed="rId5"/>
-                    <a:stretch>
-                      <a:fillRect/>
-                    </a:stretch>
-                  </pic:blipFill>
-                  <pic:spPr>
-                    <a:xfrm>
-                      <a:off x="0" y="0"/>
-                      <a:ext cx="8801144" cy="5380805"/>
-                    </a:xfrm>
-                    <a:prstGeom prst="rect">
-                      <a:avLst/>
-                    </a:prstGeom>
-                  </pic:spPr>
-                </pic:pic>
-              </a:graphicData>
-            </a:graphic>
-          </wp:inline>
-        </w:drawing>
-      </w:r>
-    </w:p>
-    <w:p>
-      <w:pPr>
-        <w:jc w:val="center"/>
-        <w:rPr>
-          <w:rFonts w:ascii="Times New Roman" w:hAnsi="Times New Roman" w:cs="Times New Roman"/>
-          <w:color w:val="000000"/>
-          <w:sz w:val="24"/>
-          <w:szCs w:val="24"/>
-        </w:rPr>
-      </w:pPr>
-      <w:r>
-        <w:rPr>
-          <w:rFonts w:ascii="Times New Roman" w:hAnsi="Times New Roman" w:cs="Times New Roman"/>
-          <w:color w:val="000000"/>
-          <w:sz w:val="24"/>
-          <w:szCs w:val="24"/>
-        </w:rPr>
-        <w:t xml:space="preserve">Figure 2. Completed Schematic of rectifier circuit </w:t>
-      </w:r>
-    </w:p>
-    <w:p>
-      <w:pPr>
-        <w:jc w:val="center"/>
-        <w:rPr>
-          <w:rFonts w:ascii="Times New Roman" w:hAnsi="Times New Roman" w:cs="Times New Roman"/>
-        </w:rPr>
-      </w:pPr>
-      <w:r>
-        <w:rPr>
-          <w:rFonts w:ascii="Times New Roman" w:hAnsi="Times New Roman" w:cs="Times New Roman"/>
-        </w:rPr>
-        <w:lastRenderedPageBreak/>
-        <w:drawing>
-          <wp:inline distT="0" distB="0" distL="0" distR="0" wp14:anchorId="49FC1D23" wp14:editId="294786CB">
-            <wp:extent cx="8892540" cy="5226482"/>
-            <wp:effectExtent l="0" t="0" r="3810" b="0"/>
-            <wp:docPr id="3" name="Resim 3"/>
             <wp:cNvGraphicFramePr>
               <a:graphicFrameLocks xmlns:a="http://schemas.openxmlformats.org/drawingml/2006/main" noChangeAspect="1"/>
             </wp:cNvGraphicFramePr>
@@ -245,7 +119,7 @@
                   <pic:spPr>
                     <a:xfrm>
                       <a:off x="0" y="0"/>
-                      <a:ext cx="8892540" cy="5226482"/>
+                      <a:ext cx="6491779" cy="4407998"/>
                     </a:xfrm>
                     <a:prstGeom prst="rect">
                       <a:avLst/>
@@ -275,8 +149,10 @@
           <w:sz w:val="24"/>
           <w:szCs w:val="24"/>
         </w:rPr>
-        <w:t xml:space="preserve">Figure </w:t>
-      </w:r>
+        <w:t xml:space="preserve">Figure 1. Approximate distribution of Components on </w:t>
+      </w:r>
+      <w:bookmarkStart w:id="1" w:name="_GoBack"/>
+      <w:bookmarkEnd w:id="1"/>
       <w:r>
         <w:rPr>
           <w:rFonts w:ascii="Times New Roman" w:hAnsi="Times New Roman" w:cs="Times New Roman"/>
@@ -284,52 +160,7 @@
           <w:sz w:val="24"/>
           <w:szCs w:val="24"/>
         </w:rPr>
-        <w:t>3</w:t>
-      </w:r>
-      <w:r>
-        <w:rPr>
-          <w:rFonts w:ascii="Times New Roman" w:hAnsi="Times New Roman" w:cs="Times New Roman"/>
-          <w:color w:val="000000"/>
-          <w:sz w:val="24"/>
-          <w:szCs w:val="24"/>
-        </w:rPr>
-        <w:t xml:space="preserve">. Schematic of </w:t>
-      </w:r>
-      <w:r>
-        <w:rPr>
-          <w:rFonts w:ascii="Times New Roman" w:hAnsi="Times New Roman" w:cs="Times New Roman"/>
-          <w:color w:val="000000"/>
-          <w:sz w:val="24"/>
-          <w:szCs w:val="24"/>
-        </w:rPr>
-        <w:t>Buck Converter</w:t>
-      </w:r>
-      <w:r>
-        <w:rPr>
-          <w:rFonts w:ascii="Times New Roman" w:hAnsi="Times New Roman" w:cs="Times New Roman"/>
-          <w:color w:val="000000"/>
-          <w:sz w:val="24"/>
-          <w:szCs w:val="24"/>
-        </w:rPr>
-        <w:t xml:space="preserve"> circuit</w:t>
-      </w:r>
-      <w:r>
-        <w:rPr>
-          <w:rFonts w:ascii="Times New Roman" w:hAnsi="Times New Roman" w:cs="Times New Roman"/>
-          <w:color w:val="000000"/>
-          <w:sz w:val="24"/>
-          <w:szCs w:val="24"/>
-        </w:rPr>
-        <w:t xml:space="preserve"> (Current sense is missing)</w:t>
-      </w:r>
-      <w:r>
-        <w:rPr>
-          <w:rFonts w:ascii="Times New Roman" w:hAnsi="Times New Roman" w:cs="Times New Roman"/>
-          <w:color w:val="000000"/>
-          <w:sz w:val="24"/>
-          <w:szCs w:val="24"/>
-        </w:rPr>
-        <w:t xml:space="preserve"> </w:t>
+        <w:t>PCB (The PCB limits are not shown for demonstration)</w:t>
       </w:r>
     </w:p>
     <w:p>
@@ -342,13 +173,14 @@
       <w:r>
         <w:rPr>
           <w:rFonts w:ascii="Times New Roman" w:hAnsi="Times New Roman" w:cs="Times New Roman"/>
+          <w:noProof/>
         </w:rPr>
         <w:lastRenderedPageBreak/>
         <w:drawing>
-          <wp:inline distT="0" distB="0" distL="0" distR="0" wp14:anchorId="44915B0C" wp14:editId="0EEA6D4A">
-            <wp:extent cx="8857397" cy="5417558"/>
-            <wp:effectExtent l="0" t="0" r="1270" b="0"/>
-            <wp:docPr id="4" name="Resim 4"/>
+          <wp:inline distT="0" distB="0" distL="0" distR="0" wp14:anchorId="10E26E34" wp14:editId="1A4478CD">
+            <wp:extent cx="8770288" cy="5361940"/>
+            <wp:effectExtent l="0" t="0" r="0" b="0"/>
+            <wp:docPr id="1" name="Resim 1"/>
             <wp:cNvGraphicFramePr>
               <a:graphicFrameLocks xmlns:a="http://schemas.openxmlformats.org/drawingml/2006/main" noChangeAspect="1"/>
             </wp:cNvGraphicFramePr>
@@ -368,7 +200,7 @@
                   <pic:spPr>
                     <a:xfrm>
                       <a:off x="0" y="0"/>
-                      <a:ext cx="8899946" cy="5443583"/>
+                      <a:ext cx="8801144" cy="5380805"/>
                     </a:xfrm>
                     <a:prstGeom prst="rect">
                       <a:avLst/>
@@ -398,17 +230,69 @@
           <w:sz w:val="24"/>
           <w:szCs w:val="24"/>
         </w:rPr>
-        <w:t xml:space="preserve">Figure </w:t>
-      </w:r>
-      <w:r>
+        <w:t xml:space="preserve">Figure 2. Completed Schematic of rectifier circuit </w:t>
+      </w:r>
+    </w:p>
+    <w:p>
+      <w:pPr>
+        <w:jc w:val="center"/>
+        <w:rPr>
+          <w:rFonts w:ascii="Times New Roman" w:hAnsi="Times New Roman" w:cs="Times New Roman"/>
+        </w:rPr>
+      </w:pPr>
+      <w:r>
+        <w:rPr>
+          <w:rFonts w:ascii="Times New Roman" w:hAnsi="Times New Roman" w:cs="Times New Roman"/>
+          <w:noProof/>
+        </w:rPr>
+        <w:lastRenderedPageBreak/>
+        <w:drawing>
+          <wp:inline distT="0" distB="0" distL="0" distR="0" wp14:anchorId="49FC1D23" wp14:editId="294786CB">
+            <wp:extent cx="8892540" cy="5226482"/>
+            <wp:effectExtent l="0" t="0" r="3810" b="0"/>
+            <wp:docPr id="3" name="Resim 3"/>
+            <wp:cNvGraphicFramePr>
+              <a:graphicFrameLocks xmlns:a="http://schemas.openxmlformats.org/drawingml/2006/main" noChangeAspect="1"/>
+            </wp:cNvGraphicFramePr>
+            <a:graphic xmlns:a="http://schemas.openxmlformats.org/drawingml/2006/main">
+              <a:graphicData uri="http://schemas.openxmlformats.org/drawingml/2006/picture">
+                <pic:pic xmlns:pic="http://schemas.openxmlformats.org/drawingml/2006/picture">
+                  <pic:nvPicPr>
+                    <pic:cNvPr id="1" name=""/>
+                    <pic:cNvPicPr/>
+                  </pic:nvPicPr>
+                  <pic:blipFill>
+                    <a:blip r:embed="rId8"/>
+                    <a:stretch>
+                      <a:fillRect/>
+                    </a:stretch>
+                  </pic:blipFill>
+                  <pic:spPr>
+                    <a:xfrm>
+                      <a:off x="0" y="0"/>
+                      <a:ext cx="8892540" cy="5226482"/>
+                    </a:xfrm>
+                    <a:prstGeom prst="rect">
+                      <a:avLst/>
+                    </a:prstGeom>
+                  </pic:spPr>
+                </pic:pic>
+              </a:graphicData>
+            </a:graphic>
+          </wp:inline>
+        </w:drawing>
+      </w:r>
+    </w:p>
+    <w:p>
+      <w:pPr>
+        <w:jc w:val="center"/>
         <w:rPr>
           <w:rFonts w:ascii="Times New Roman" w:hAnsi="Times New Roman" w:cs="Times New Roman"/>
           <w:color w:val="000000"/>
           <w:sz w:val="24"/>
           <w:szCs w:val="24"/>
         </w:rPr>
-        <w:t>4</w:t>
-      </w:r>
+      </w:pPr>
       <w:r>
         <w:rPr>
           <w:rFonts w:ascii="Times New Roman" w:hAnsi="Times New Roman" w:cs="Times New Roman"/>
@@ -416,7 +300,7 @@
           <w:sz w:val="24"/>
           <w:szCs w:val="24"/>
         </w:rPr>
-        <w:t xml:space="preserve">. </w:t>
+        <w:t xml:space="preserve">Figure 3. Schematic of </w:t>
       </w:r>
       <w:r>
         <w:rPr>
@@ -425,7 +309,7 @@
           <w:sz w:val="24"/>
           <w:szCs w:val="24"/>
         </w:rPr>
-        <w:t>Schematic of Controller with only Integrated Circuits</w:t>
+        <w:t>Buck Converter</w:t>
       </w:r>
       <w:r>
         <w:rPr>
@@ -434,19 +318,202 @@
           <w:sz w:val="24"/>
           <w:szCs w:val="24"/>
         </w:rPr>
+        <w:t xml:space="preserve"> circuit</w:t>
+      </w:r>
+      <w:r>
+        <w:rPr>
+          <w:rFonts w:ascii="Times New Roman" w:hAnsi="Times New Roman" w:cs="Times New Roman"/>
+          <w:color w:val="000000"/>
+          <w:sz w:val="24"/>
+          <w:szCs w:val="24"/>
+        </w:rPr>
+        <w:t xml:space="preserve"> (Current sense is missing)</w:t>
+      </w:r>
+      <w:r>
+        <w:rPr>
+          <w:rFonts w:ascii="Times New Roman" w:hAnsi="Times New Roman" w:cs="Times New Roman"/>
+          <w:color w:val="000000"/>
+          <w:sz w:val="24"/>
+          <w:szCs w:val="24"/>
+        </w:rPr>
         <w:t xml:space="preserve"> </w:t>
       </w:r>
-      <w:bookmarkStart w:id="1" w:name="_GoBack"/>
-      <w:bookmarkEnd w:id="1"/>
+    </w:p>
+    <w:p>
+      <w:pPr>
+        <w:jc w:val="center"/>
+        <w:rPr>
+          <w:rFonts w:ascii="Times New Roman" w:hAnsi="Times New Roman" w:cs="Times New Roman"/>
+        </w:rPr>
+      </w:pPr>
+      <w:r>
+        <w:rPr>
+          <w:rFonts w:ascii="Times New Roman" w:hAnsi="Times New Roman" w:cs="Times New Roman"/>
+          <w:noProof/>
+        </w:rPr>
+        <w:lastRenderedPageBreak/>
+        <w:drawing>
+          <wp:inline distT="0" distB="0" distL="0" distR="0" wp14:anchorId="44915B0C" wp14:editId="3509FD08">
+            <wp:extent cx="8820150" cy="5333799"/>
+            <wp:effectExtent l="0" t="0" r="0" b="635"/>
+            <wp:docPr id="4" name="Resim 4"/>
+            <wp:cNvGraphicFramePr>
+              <a:graphicFrameLocks xmlns:a="http://schemas.openxmlformats.org/drawingml/2006/main" noChangeAspect="1"/>
+            </wp:cNvGraphicFramePr>
+            <a:graphic xmlns:a="http://schemas.openxmlformats.org/drawingml/2006/main">
+              <a:graphicData uri="http://schemas.openxmlformats.org/drawingml/2006/picture">
+                <pic:pic xmlns:pic="http://schemas.openxmlformats.org/drawingml/2006/picture">
+                  <pic:nvPicPr>
+                    <pic:cNvPr id="1" name=""/>
+                    <pic:cNvPicPr/>
+                  </pic:nvPicPr>
+                  <pic:blipFill>
+                    <a:blip r:embed="rId9"/>
+                    <a:stretch>
+                      <a:fillRect/>
+                    </a:stretch>
+                  </pic:blipFill>
+                  <pic:spPr>
+                    <a:xfrm>
+                      <a:off x="0" y="0"/>
+                      <a:ext cx="8868754" cy="5363191"/>
+                    </a:xfrm>
+                    <a:prstGeom prst="rect">
+                      <a:avLst/>
+                    </a:prstGeom>
+                  </pic:spPr>
+                </pic:pic>
+              </a:graphicData>
+            </a:graphic>
+          </wp:inline>
+        </w:drawing>
+      </w:r>
+    </w:p>
+    <w:p>
+      <w:pPr>
+        <w:jc w:val="center"/>
+        <w:rPr>
+          <w:rFonts w:ascii="Times New Roman" w:hAnsi="Times New Roman" w:cs="Times New Roman"/>
+          <w:color w:val="000000"/>
+          <w:sz w:val="24"/>
+          <w:szCs w:val="24"/>
+        </w:rPr>
+      </w:pPr>
+      <w:r>
+        <w:rPr>
+          <w:rFonts w:ascii="Times New Roman" w:hAnsi="Times New Roman" w:cs="Times New Roman"/>
+          <w:color w:val="000000"/>
+          <w:sz w:val="24"/>
+          <w:szCs w:val="24"/>
+        </w:rPr>
+        <w:t xml:space="preserve">Figure 4. Schematic of Controller with only Integrated Circuits </w:t>
+      </w:r>
     </w:p>
     <w:sectPr>
+      <w:footerReference w:type="default" r:id="rId10"/>
       <w:pgSz w:w="16838" w:h="11906" w:orient="landscape"/>
       <w:pgMar w:top="1417" w:right="1417" w:bottom="1417" w:left="1417" w:header="708" w:footer="708" w:gutter="0"/>
+      <w:pgNumType w:start="17"/>
       <w:cols w:space="708"/>
       <w:docGrid w:linePitch="360"/>
     </w:sectPr>
   </w:body>
 </w:document>
+</file>
+
+<file path=word/endnotes.xml><?xml version="1.0" encoding="utf-8"?>
+<w:endnotes xmlns:wpc="http://schemas.microsoft.com/office/word/2010/wordprocessingCanvas" xmlns:cx="http://schemas.microsoft.com/office/drawing/2014/chartex" xmlns:cx1="http://schemas.microsoft.com/office/drawing/2015/9/8/chartex" xmlns:cx2="http://schemas.microsoft.com/office/drawing/2015/10/21/chartex" xmlns:cx3="http://schemas.microsoft.com/office/drawing/2016/5/9/chartex" xmlns:cx4="http://schemas.microsoft.com/office/drawing/2016/5/10/chartex" xmlns:cx5="http://schemas.microsoft.com/office/drawing/2016/5/11/chartex" xmlns:cx6="http://schemas.microsoft.com/office/drawing/2016/5/12/chartex" xmlns:cx7="http://schemas.microsoft.com/office/drawing/2016/5/13/chartex" xmlns:cx8="http://schemas.microsoft.com/office/drawing/2016/5/14/chartex" xmlns:mc="http://schemas.openxmlformats.org/markup-compatibility/2006" xmlns:aink="http://schemas.microsoft.com/office/drawing/2016/ink" xmlns:am3d="http://schemas.microsoft.com/office/drawing/2017/model3d" xmlns:o="urn:schemas-microsoft-com:office:office" xmlns:r="http://schemas.openxmlformats.org/officeDocument/2006/relationships" xmlns:m="http://schemas.openxmlformats.org/officeDocument/2006/math" xmlns:v="urn:schemas-microsoft-com:vml" xmlns:wp14="http://schemas.microsoft.com/office/word/2010/wordprocessingDrawing" xmlns:wp="http://schemas.openxmlformats.org/drawingml/2006/wordprocessingDrawing" xmlns:w10="urn:schemas-microsoft-com:office:word" xmlns:w="http://schemas.openxmlformats.org/wordprocessingml/2006/main" xmlns:w14="http://schemas.microsoft.com/office/word/2010/wordml" xmlns:w15="http://schemas.microsoft.com/office/word/2012/wordml" xmlns:w16cid="http://schemas.microsoft.com/office/word/2016/wordml/cid" xmlns:w16se="http://schemas.microsoft.com/office/word/2015/wordml/symex" xmlns:wpg="http://schemas.microsoft.com/office/word/2010/wordprocessingGroup" xmlns:wpi="http://schemas.microsoft.com/office/word/2010/wordprocessingInk" xmlns:wne="http://schemas.microsoft.com/office/word/2006/wordml" xmlns:wps="http://schemas.microsoft.com/office/word/2010/wordprocessingShape" mc:Ignorable="w14 w15 w16se w16cid wp14">
+  <w:endnote w:type="separator" w:id="-1">
+    <w:p>
+      <w:pPr>
+        <w:spacing w:after="0" w:line="240" w:lineRule="auto"/>
+      </w:pPr>
+      <w:r>
+        <w:separator/>
+      </w:r>
+    </w:p>
+  </w:endnote>
+  <w:endnote w:type="continuationSeparator" w:id="0">
+    <w:p>
+      <w:pPr>
+        <w:spacing w:after="0" w:line="240" w:lineRule="auto"/>
+      </w:pPr>
+      <w:r>
+        <w:continuationSeparator/>
+      </w:r>
+    </w:p>
+  </w:endnote>
+</w:endnotes>
+</file>
+
+<file path=word/footer1.xml><?xml version="1.0" encoding="utf-8"?>
+<w:ftr xmlns:wpc="http://schemas.microsoft.com/office/word/2010/wordprocessingCanvas" xmlns:cx="http://schemas.microsoft.com/office/drawing/2014/chartex" xmlns:cx1="http://schemas.microsoft.com/office/drawing/2015/9/8/chartex" xmlns:cx2="http://schemas.microsoft.com/office/drawing/2015/10/21/chartex" xmlns:cx3="http://schemas.microsoft.com/office/drawing/2016/5/9/chartex" xmlns:cx4="http://schemas.microsoft.com/office/drawing/2016/5/10/chartex" xmlns:cx5="http://schemas.microsoft.com/office/drawing/2016/5/11/chartex" xmlns:cx6="http://schemas.microsoft.com/office/drawing/2016/5/12/chartex" xmlns:cx7="http://schemas.microsoft.com/office/drawing/2016/5/13/chartex" xmlns:cx8="http://schemas.microsoft.com/office/drawing/2016/5/14/chartex" xmlns:mc="http://schemas.openxmlformats.org/markup-compatibility/2006" xmlns:aink="http://schemas.microsoft.com/office/drawing/2016/ink" xmlns:am3d="http://schemas.microsoft.com/office/drawing/2017/model3d" xmlns:o="urn:schemas-microsoft-com:office:office" xmlns:r="http://schemas.openxmlformats.org/officeDocument/2006/relationships" xmlns:m="http://schemas.openxmlformats.org/officeDocument/2006/math" xmlns:v="urn:schemas-microsoft-com:vml" xmlns:wp14="http://schemas.microsoft.com/office/word/2010/wordprocessingDrawing" xmlns:wp="http://schemas.openxmlformats.org/drawingml/2006/wordprocessingDrawing" xmlns:w10="urn:schemas-microsoft-com:office:word" xmlns:w="http://schemas.openxmlformats.org/wordprocessingml/2006/main" xmlns:w14="http://schemas.microsoft.com/office/word/2010/wordml" xmlns:w15="http://schemas.microsoft.com/office/word/2012/wordml" xmlns:w16cid="http://schemas.microsoft.com/office/word/2016/wordml/cid" xmlns:w16se="http://schemas.microsoft.com/office/word/2015/wordml/symex" xmlns:wpg="http://schemas.microsoft.com/office/word/2010/wordprocessingGroup" xmlns:wpi="http://schemas.microsoft.com/office/word/2010/wordprocessingInk" xmlns:wne="http://schemas.microsoft.com/office/word/2006/wordml" xmlns:wps="http://schemas.microsoft.com/office/word/2010/wordprocessingShape" mc:Ignorable="w14 w15 w16se w16cid wp14">
+  <w:sdt>
+    <w:sdtPr>
+      <w:id w:val="1708447362"/>
+      <w:docPartObj>
+        <w:docPartGallery w:val="Page Numbers (Bottom of Page)"/>
+        <w:docPartUnique/>
+      </w:docPartObj>
+    </w:sdtPr>
+    <w:sdtContent>
+      <w:p>
+        <w:pPr>
+          <w:pStyle w:val="AltBilgi"/>
+          <w:jc w:val="center"/>
+        </w:pPr>
+        <w:r>
+          <w:fldChar w:fldCharType="begin"/>
+        </w:r>
+        <w:r>
+          <w:instrText>PAGE   \* MERGEFORMAT</w:instrText>
+        </w:r>
+        <w:r>
+          <w:fldChar w:fldCharType="separate"/>
+        </w:r>
+        <w:r>
+          <w:rPr>
+            <w:lang w:val="tr-TR"/>
+          </w:rPr>
+          <w:t>2</w:t>
+        </w:r>
+        <w:r>
+          <w:fldChar w:fldCharType="end"/>
+        </w:r>
+      </w:p>
+    </w:sdtContent>
+  </w:sdt>
+  <w:p>
+    <w:pPr>
+      <w:pStyle w:val="AltBilgi"/>
+    </w:pPr>
+  </w:p>
+</w:ftr>
+</file>
+
+<file path=word/footnotes.xml><?xml version="1.0" encoding="utf-8"?>
+<w:footnotes xmlns:wpc="http://schemas.microsoft.com/office/word/2010/wordprocessingCanvas" xmlns:cx="http://schemas.microsoft.com/office/drawing/2014/chartex" xmlns:cx1="http://schemas.microsoft.com/office/drawing/2015/9/8/chartex" xmlns:cx2="http://schemas.microsoft.com/office/drawing/2015/10/21/chartex" xmlns:cx3="http://schemas.microsoft.com/office/drawing/2016/5/9/chartex" xmlns:cx4="http://schemas.microsoft.com/office/drawing/2016/5/10/chartex" xmlns:cx5="http://schemas.microsoft.com/office/drawing/2016/5/11/chartex" xmlns:cx6="http://schemas.microsoft.com/office/drawing/2016/5/12/chartex" xmlns:cx7="http://schemas.microsoft.com/office/drawing/2016/5/13/chartex" xmlns:cx8="http://schemas.microsoft.com/office/drawing/2016/5/14/chartex" xmlns:mc="http://schemas.openxmlformats.org/markup-compatibility/2006" xmlns:aink="http://schemas.microsoft.com/office/drawing/2016/ink" xmlns:am3d="http://schemas.microsoft.com/office/drawing/2017/model3d" xmlns:o="urn:schemas-microsoft-com:office:office" xmlns:r="http://schemas.openxmlformats.org/officeDocument/2006/relationships" xmlns:m="http://schemas.openxmlformats.org/officeDocument/2006/math" xmlns:v="urn:schemas-microsoft-com:vml" xmlns:wp14="http://schemas.microsoft.com/office/word/2010/wordprocessingDrawing" xmlns:wp="http://schemas.openxmlformats.org/drawingml/2006/wordprocessingDrawing" xmlns:w10="urn:schemas-microsoft-com:office:word" xmlns:w="http://schemas.openxmlformats.org/wordprocessingml/2006/main" xmlns:w14="http://schemas.microsoft.com/office/word/2010/wordml" xmlns:w15="http://schemas.microsoft.com/office/word/2012/wordml" xmlns:w16cid="http://schemas.microsoft.com/office/word/2016/wordml/cid" xmlns:w16se="http://schemas.microsoft.com/office/word/2015/wordml/symex" xmlns:wpg="http://schemas.microsoft.com/office/word/2010/wordprocessingGroup" xmlns:wpi="http://schemas.microsoft.com/office/word/2010/wordprocessingInk" xmlns:wne="http://schemas.microsoft.com/office/word/2006/wordml" xmlns:wps="http://schemas.microsoft.com/office/word/2010/wordprocessingShape" mc:Ignorable="w14 w15 w16se w16cid wp14">
+  <w:footnote w:type="separator" w:id="-1">
+    <w:p>
+      <w:pPr>
+        <w:spacing w:after="0" w:line="240" w:lineRule="auto"/>
+      </w:pPr>
+      <w:r>
+        <w:separator/>
+      </w:r>
+    </w:p>
+  </w:footnote>
+  <w:footnote w:type="continuationSeparator" w:id="0">
+    <w:p>
+      <w:pPr>
+        <w:spacing w:after="0" w:line="240" w:lineRule="auto"/>
+      </w:pPr>
+      <w:r>
+        <w:continuationSeparator/>
+      </w:r>
+    </w:p>
+  </w:footnote>
+</w:footnotes>
 </file>
 
 <file path=word/styles.xml><?xml version="1.0" encoding="utf-8"?>
@@ -879,6 +946,56 @@
     <w:semiHidden/>
     <w:unhideWhenUsed/>
   </w:style>
+  <w:style w:type="paragraph" w:styleId="stBilgi">
+    <w:name w:val="header"/>
+    <w:basedOn w:val="Normal"/>
+    <w:link w:val="stBilgiChar"/>
+    <w:uiPriority w:val="99"/>
+    <w:unhideWhenUsed/>
+    <w:rsid w:val="00FF4F78"/>
+    <w:pPr>
+      <w:tabs>
+        <w:tab w:val="center" w:pos="4536"/>
+        <w:tab w:val="right" w:pos="9072"/>
+      </w:tabs>
+      <w:spacing w:after="0" w:line="240" w:lineRule="auto"/>
+    </w:pPr>
+  </w:style>
+  <w:style w:type="character" w:customStyle="1" w:styleId="stBilgiChar">
+    <w:name w:val="Üst Bilgi Char"/>
+    <w:basedOn w:val="VarsaylanParagrafYazTipi"/>
+    <w:link w:val="stBilgi"/>
+    <w:uiPriority w:val="99"/>
+    <w:rsid w:val="00FF4F78"/>
+    <w:rPr>
+      <w:lang w:val="en-US"/>
+    </w:rPr>
+  </w:style>
+  <w:style w:type="paragraph" w:styleId="AltBilgi">
+    <w:name w:val="footer"/>
+    <w:basedOn w:val="Normal"/>
+    <w:link w:val="AltBilgiChar"/>
+    <w:uiPriority w:val="99"/>
+    <w:unhideWhenUsed/>
+    <w:rsid w:val="00FF4F78"/>
+    <w:pPr>
+      <w:tabs>
+        <w:tab w:val="center" w:pos="4536"/>
+        <w:tab w:val="right" w:pos="9072"/>
+      </w:tabs>
+      <w:spacing w:after="0" w:line="240" w:lineRule="auto"/>
+    </w:pPr>
+  </w:style>
+  <w:style w:type="character" w:customStyle="1" w:styleId="AltBilgiChar">
+    <w:name w:val="Alt Bilgi Char"/>
+    <w:basedOn w:val="VarsaylanParagrafYazTipi"/>
+    <w:link w:val="AltBilgi"/>
+    <w:uiPriority w:val="99"/>
+    <w:rsid w:val="00FF4F78"/>
+    <w:rPr>
+      <w:lang w:val="en-US"/>
+    </w:rPr>
+  </w:style>
 </w:styles>
 </file>
 

</xml_diff>

<commit_message>
last and last version
</commit_message>
<xml_diff>
--- a/Report/PCB.docx
+++ b/Report/PCB.docx
@@ -75,15 +75,8 @@
     </w:p>
     <w:p>
       <w:pPr>
+        <w:keepNext/>
         <w:jc w:val="center"/>
-        <w:rPr>
-          <w:rFonts w:ascii="Times New Roman" w:hAnsi="Times New Roman" w:cs="Times New Roman"/>
-          <w:b/>
-          <w:bCs/>
-          <w:color w:val="000000"/>
-          <w:sz w:val="26"/>
-          <w:szCs w:val="26"/>
-        </w:rPr>
       </w:pPr>
       <w:r>
         <w:rPr>
@@ -96,91 +89,10 @@
           <w:szCs w:val="26"/>
         </w:rPr>
         <w:drawing>
-          <wp:inline distT="0" distB="0" distL="0" distR="0" wp14:anchorId="16BFD5B4" wp14:editId="1FA3DB09">
+          <wp:inline distT="0" distB="0" distL="0" distR="0" wp14:anchorId="16BFD5B4" wp14:editId="357BF719">
             <wp:extent cx="6480810" cy="4400550"/>
             <wp:effectExtent l="0" t="0" r="0" b="0"/>
             <wp:docPr id="2" name="Resim 2"/>
-            <wp:cNvGraphicFramePr>
-              <a:graphicFrameLocks xmlns:a="http://schemas.openxmlformats.org/drawingml/2006/main" noChangeAspect="1"/>
-            </wp:cNvGraphicFramePr>
-            <a:graphic xmlns:a="http://schemas.openxmlformats.org/drawingml/2006/main">
-              <a:graphicData uri="http://schemas.openxmlformats.org/drawingml/2006/picture">
-                <pic:pic xmlns:pic="http://schemas.openxmlformats.org/drawingml/2006/picture">
-                  <pic:nvPicPr>
-                    <pic:cNvPr id="1" name=""/>
-                    <pic:cNvPicPr/>
-                  </pic:nvPicPr>
-                  <pic:blipFill>
-                    <a:blip r:embed="rId6"/>
-                    <a:stretch>
-                      <a:fillRect/>
-                    </a:stretch>
-                  </pic:blipFill>
-                  <pic:spPr>
-                    <a:xfrm>
-                      <a:off x="0" y="0"/>
-                      <a:ext cx="6491779" cy="4407998"/>
-                    </a:xfrm>
-                    <a:prstGeom prst="rect">
-                      <a:avLst/>
-                    </a:prstGeom>
-                  </pic:spPr>
-                </pic:pic>
-              </a:graphicData>
-            </a:graphic>
-          </wp:inline>
-        </w:drawing>
-      </w:r>
-    </w:p>
-    <w:p>
-      <w:pPr>
-        <w:jc w:val="center"/>
-        <w:rPr>
-          <w:rFonts w:ascii="Times New Roman" w:hAnsi="Times New Roman" w:cs="Times New Roman"/>
-          <w:color w:val="000000"/>
-          <w:sz w:val="24"/>
-          <w:szCs w:val="24"/>
-        </w:rPr>
-      </w:pPr>
-      <w:r>
-        <w:rPr>
-          <w:rFonts w:ascii="Times New Roman" w:hAnsi="Times New Roman" w:cs="Times New Roman"/>
-          <w:color w:val="000000"/>
-          <w:sz w:val="24"/>
-          <w:szCs w:val="24"/>
-        </w:rPr>
-        <w:t xml:space="preserve">Figure 1. Approximate distribution of Components on </w:t>
-      </w:r>
-      <w:bookmarkStart w:id="1" w:name="_GoBack"/>
-      <w:bookmarkEnd w:id="1"/>
-      <w:r>
-        <w:rPr>
-          <w:rFonts w:ascii="Times New Roman" w:hAnsi="Times New Roman" w:cs="Times New Roman"/>
-          <w:color w:val="000000"/>
-          <w:sz w:val="24"/>
-          <w:szCs w:val="24"/>
-        </w:rPr>
-        <w:t>PCB (The PCB limits are not shown for demonstration)</w:t>
-      </w:r>
-    </w:p>
-    <w:p>
-      <w:pPr>
-        <w:jc w:val="center"/>
-        <w:rPr>
-          <w:rFonts w:ascii="Times New Roman" w:hAnsi="Times New Roman" w:cs="Times New Roman"/>
-        </w:rPr>
-      </w:pPr>
-      <w:r>
-        <w:rPr>
-          <w:rFonts w:ascii="Times New Roman" w:hAnsi="Times New Roman" w:cs="Times New Roman"/>
-          <w:noProof/>
-        </w:rPr>
-        <w:lastRenderedPageBreak/>
-        <w:drawing>
-          <wp:inline distT="0" distB="0" distL="0" distR="0" wp14:anchorId="10E26E34" wp14:editId="1A4478CD">
-            <wp:extent cx="8770288" cy="5361940"/>
-            <wp:effectExtent l="0" t="0" r="0" b="0"/>
-            <wp:docPr id="1" name="Resim 1"/>
             <wp:cNvGraphicFramePr>
               <a:graphicFrameLocks xmlns:a="http://schemas.openxmlformats.org/drawingml/2006/main" noChangeAspect="1"/>
             </wp:cNvGraphicFramePr>
@@ -200,7 +112,7 @@
                   <pic:spPr>
                     <a:xfrm>
                       <a:off x="0" y="0"/>
-                      <a:ext cx="8801144" cy="5380805"/>
+                      <a:ext cx="6480810" cy="4400550"/>
                     </a:xfrm>
                     <a:prstGeom prst="rect">
                       <a:avLst/>
@@ -215,30 +127,25 @@
     </w:p>
     <w:p>
       <w:pPr>
+        <w:pStyle w:val="ResimYazs"/>
         <w:jc w:val="center"/>
         <w:rPr>
           <w:rFonts w:ascii="Times New Roman" w:hAnsi="Times New Roman" w:cs="Times New Roman"/>
+          <w:b/>
+          <w:bCs/>
           <w:color w:val="000000"/>
-          <w:sz w:val="24"/>
-          <w:szCs w:val="24"/>
-        </w:rPr>
-      </w:pPr>
-      <w:r>
-        <w:rPr>
-          <w:rFonts w:ascii="Times New Roman" w:hAnsi="Times New Roman" w:cs="Times New Roman"/>
-          <w:color w:val="000000"/>
-          <w:sz w:val="24"/>
-          <w:szCs w:val="24"/>
-        </w:rPr>
-        <w:t xml:space="preserve">Figure 2. Completed Schematic of rectifier circuit </w:t>
-      </w:r>
-    </w:p>
-    <w:p>
-      <w:pPr>
+          <w:sz w:val="26"/>
+          <w:szCs w:val="26"/>
+        </w:rPr>
+      </w:pPr>
+      <w:r>
+        <w:t>Figure 1. Approximate distribution of Components on PCB (The PCB limits are not shown for demonstration)</w:t>
+      </w:r>
+    </w:p>
+    <w:p>
+      <w:pPr>
+        <w:keepNext/>
         <w:jc w:val="center"/>
-        <w:rPr>
-          <w:rFonts w:ascii="Times New Roman" w:hAnsi="Times New Roman" w:cs="Times New Roman"/>
-        </w:rPr>
       </w:pPr>
       <w:r>
         <w:rPr>
@@ -247,10 +154,10 @@
         </w:rPr>
         <w:lastRenderedPageBreak/>
         <w:drawing>
-          <wp:inline distT="0" distB="0" distL="0" distR="0" wp14:anchorId="49FC1D23" wp14:editId="294786CB">
-            <wp:extent cx="8892540" cy="5226482"/>
-            <wp:effectExtent l="0" t="0" r="3810" b="0"/>
-            <wp:docPr id="3" name="Resim 3"/>
+          <wp:inline distT="0" distB="0" distL="0" distR="0" wp14:anchorId="10E26E34" wp14:editId="1A4478CD">
+            <wp:extent cx="8770288" cy="5361940"/>
+            <wp:effectExtent l="0" t="0" r="0" b="0"/>
+            <wp:docPr id="1" name="Resim 1"/>
             <wp:cNvGraphicFramePr>
               <a:graphicFrameLocks xmlns:a="http://schemas.openxmlformats.org/drawingml/2006/main" noChangeAspect="1"/>
             </wp:cNvGraphicFramePr>
@@ -270,7 +177,7 @@
                   <pic:spPr>
                     <a:xfrm>
                       <a:off x="0" y="0"/>
-                      <a:ext cx="8892540" cy="5226482"/>
+                      <a:ext cx="8801144" cy="5380805"/>
                     </a:xfrm>
                     <a:prstGeom prst="rect">
                       <a:avLst/>
@@ -285,66 +192,20 @@
     </w:p>
     <w:p>
       <w:pPr>
+        <w:pStyle w:val="ResimYazs"/>
         <w:jc w:val="center"/>
         <w:rPr>
           <w:rFonts w:ascii="Times New Roman" w:hAnsi="Times New Roman" w:cs="Times New Roman"/>
-          <w:color w:val="000000"/>
-          <w:sz w:val="24"/>
-          <w:szCs w:val="24"/>
-        </w:rPr>
-      </w:pPr>
-      <w:r>
-        <w:rPr>
-          <w:rFonts w:ascii="Times New Roman" w:hAnsi="Times New Roman" w:cs="Times New Roman"/>
-          <w:color w:val="000000"/>
-          <w:sz w:val="24"/>
-          <w:szCs w:val="24"/>
-        </w:rPr>
-        <w:t xml:space="preserve">Figure 3. Schematic of </w:t>
-      </w:r>
-      <w:r>
-        <w:rPr>
-          <w:rFonts w:ascii="Times New Roman" w:hAnsi="Times New Roman" w:cs="Times New Roman"/>
-          <w:color w:val="000000"/>
-          <w:sz w:val="24"/>
-          <w:szCs w:val="24"/>
-        </w:rPr>
-        <w:t>Buck Converter</w:t>
-      </w:r>
-      <w:r>
-        <w:rPr>
-          <w:rFonts w:ascii="Times New Roman" w:hAnsi="Times New Roman" w:cs="Times New Roman"/>
-          <w:color w:val="000000"/>
-          <w:sz w:val="24"/>
-          <w:szCs w:val="24"/>
-        </w:rPr>
-        <w:t xml:space="preserve"> circuit</w:t>
-      </w:r>
-      <w:r>
-        <w:rPr>
-          <w:rFonts w:ascii="Times New Roman" w:hAnsi="Times New Roman" w:cs="Times New Roman"/>
-          <w:color w:val="000000"/>
-          <w:sz w:val="24"/>
-          <w:szCs w:val="24"/>
-        </w:rPr>
-        <w:t xml:space="preserve"> (Current sense is missing)</w:t>
-      </w:r>
-      <w:r>
-        <w:rPr>
-          <w:rFonts w:ascii="Times New Roman" w:hAnsi="Times New Roman" w:cs="Times New Roman"/>
-          <w:color w:val="000000"/>
-          <w:sz w:val="24"/>
-          <w:szCs w:val="24"/>
-        </w:rPr>
-        <w:t xml:space="preserve"> </w:t>
-      </w:r>
-    </w:p>
-    <w:p>
-      <w:pPr>
+        </w:rPr>
+      </w:pPr>
+      <w:r>
+        <w:t>Figure 2. Completed Schematic of rectifier circuit</w:t>
+      </w:r>
+    </w:p>
+    <w:p>
+      <w:pPr>
+        <w:keepNext/>
         <w:jc w:val="center"/>
-        <w:rPr>
-          <w:rFonts w:ascii="Times New Roman" w:hAnsi="Times New Roman" w:cs="Times New Roman"/>
-        </w:rPr>
       </w:pPr>
       <w:r>
         <w:rPr>
@@ -353,10 +214,10 @@
         </w:rPr>
         <w:lastRenderedPageBreak/>
         <w:drawing>
-          <wp:inline distT="0" distB="0" distL="0" distR="0" wp14:anchorId="44915B0C" wp14:editId="3509FD08">
-            <wp:extent cx="8820150" cy="5333799"/>
-            <wp:effectExtent l="0" t="0" r="0" b="635"/>
-            <wp:docPr id="4" name="Resim 4"/>
+          <wp:inline distT="0" distB="0" distL="0" distR="0" wp14:anchorId="49FC1D23" wp14:editId="294786CB">
+            <wp:extent cx="8892540" cy="5226482"/>
+            <wp:effectExtent l="0" t="0" r="3810" b="0"/>
+            <wp:docPr id="3" name="Resim 3"/>
             <wp:cNvGraphicFramePr>
               <a:graphicFrameLocks xmlns:a="http://schemas.openxmlformats.org/drawingml/2006/main" noChangeAspect="1"/>
             </wp:cNvGraphicFramePr>
@@ -376,6 +237,66 @@
                   <pic:spPr>
                     <a:xfrm>
                       <a:off x="0" y="0"/>
+                      <a:ext cx="8892540" cy="5226482"/>
+                    </a:xfrm>
+                    <a:prstGeom prst="rect">
+                      <a:avLst/>
+                    </a:prstGeom>
+                  </pic:spPr>
+                </pic:pic>
+              </a:graphicData>
+            </a:graphic>
+          </wp:inline>
+        </w:drawing>
+      </w:r>
+    </w:p>
+    <w:p>
+      <w:pPr>
+        <w:pStyle w:val="ResimYazs"/>
+        <w:jc w:val="center"/>
+        <w:rPr>
+          <w:rFonts w:ascii="Times New Roman" w:hAnsi="Times New Roman" w:cs="Times New Roman"/>
+        </w:rPr>
+      </w:pPr>
+      <w:r>
+        <w:t>Figure 3. Schematic of Buck Converter circuit (Current sense is missing)</w:t>
+      </w:r>
+    </w:p>
+    <w:p>
+      <w:pPr>
+        <w:keepNext/>
+        <w:jc w:val="center"/>
+      </w:pPr>
+      <w:r>
+        <w:rPr>
+          <w:rFonts w:ascii="Times New Roman" w:hAnsi="Times New Roman" w:cs="Times New Roman"/>
+          <w:noProof/>
+        </w:rPr>
+        <w:lastRenderedPageBreak/>
+        <w:drawing>
+          <wp:inline distT="0" distB="0" distL="0" distR="0" wp14:anchorId="44915B0C" wp14:editId="3509FD08">
+            <wp:extent cx="8820150" cy="5333799"/>
+            <wp:effectExtent l="0" t="0" r="0" b="635"/>
+            <wp:docPr id="4" name="Resim 4"/>
+            <wp:cNvGraphicFramePr>
+              <a:graphicFrameLocks xmlns:a="http://schemas.openxmlformats.org/drawingml/2006/main" noChangeAspect="1"/>
+            </wp:cNvGraphicFramePr>
+            <a:graphic xmlns:a="http://schemas.openxmlformats.org/drawingml/2006/main">
+              <a:graphicData uri="http://schemas.openxmlformats.org/drawingml/2006/picture">
+                <pic:pic xmlns:pic="http://schemas.openxmlformats.org/drawingml/2006/picture">
+                  <pic:nvPicPr>
+                    <pic:cNvPr id="1" name=""/>
+                    <pic:cNvPicPr/>
+                  </pic:nvPicPr>
+                  <pic:blipFill>
+                    <a:blip r:embed="rId10"/>
+                    <a:stretch>
+                      <a:fillRect/>
+                    </a:stretch>
+                  </pic:blipFill>
+                  <pic:spPr>
+                    <a:xfrm>
+                      <a:off x="0" y="0"/>
                       <a:ext cx="8868754" cy="5363191"/>
                     </a:xfrm>
                     <a:prstGeom prst="rect">
@@ -391,26 +312,20 @@
     </w:p>
     <w:p>
       <w:pPr>
+        <w:pStyle w:val="ResimYazs"/>
         <w:jc w:val="center"/>
         <w:rPr>
           <w:rFonts w:ascii="Times New Roman" w:hAnsi="Times New Roman" w:cs="Times New Roman"/>
-          <w:color w:val="000000"/>
-          <w:sz w:val="24"/>
-          <w:szCs w:val="24"/>
-        </w:rPr>
-      </w:pPr>
-      <w:r>
-        <w:rPr>
-          <w:rFonts w:ascii="Times New Roman" w:hAnsi="Times New Roman" w:cs="Times New Roman"/>
-          <w:color w:val="000000"/>
-          <w:sz w:val="24"/>
-          <w:szCs w:val="24"/>
-        </w:rPr>
-        <w:t xml:space="preserve">Figure 4. Schematic of Controller with only Integrated Circuits </w:t>
-      </w:r>
+        </w:rPr>
+      </w:pPr>
+      <w:r>
+        <w:t>Figure 4. Schematic of Controller with only Integrated Circuits</w:t>
+      </w:r>
+      <w:bookmarkStart w:id="1" w:name="_GoBack"/>
+      <w:bookmarkEnd w:id="1"/>
     </w:p>
     <w:sectPr>
-      <w:footerReference w:type="default" r:id="rId10"/>
+      <w:footerReference w:type="default" r:id="rId11"/>
       <w:pgSz w:w="16838" w:h="11906" w:orient="landscape"/>
       <w:pgMar w:top="1417" w:right="1417" w:bottom="1417" w:left="1417" w:header="708" w:footer="708" w:gutter="0"/>
       <w:pgNumType w:start="17"/>
@@ -456,6 +371,7 @@
         <w:docPartUnique/>
       </w:docPartObj>
     </w:sdtPr>
+    <w:sdtEndPr/>
     <w:sdtContent>
       <w:p>
         <w:pPr>
@@ -996,6 +912,25 @@
       <w:lang w:val="en-US"/>
     </w:rPr>
   </w:style>
+  <w:style w:type="paragraph" w:styleId="ResimYazs">
+    <w:name w:val="caption"/>
+    <w:basedOn w:val="Normal"/>
+    <w:next w:val="Normal"/>
+    <w:uiPriority w:val="35"/>
+    <w:unhideWhenUsed/>
+    <w:qFormat/>
+    <w:rsid w:val="00155BB4"/>
+    <w:pPr>
+      <w:spacing w:after="200" w:line="240" w:lineRule="auto"/>
+    </w:pPr>
+    <w:rPr>
+      <w:i/>
+      <w:iCs/>
+      <w:color w:val="44546A" w:themeColor="text2"/>
+      <w:sz w:val="18"/>
+      <w:szCs w:val="18"/>
+    </w:rPr>
+  </w:style>
 </w:styles>
 </file>
 
@@ -1292,4 +1227,16 @@
     </a:ext>
   </a:extLst>
 </a:theme>
+</file>
+
+<file path=customXml/item1.xml><?xml version="1.0" encoding="utf-8"?>
+<b:Sources xmlns:b="http://schemas.openxmlformats.org/officeDocument/2006/bibliography" xmlns="http://schemas.openxmlformats.org/officeDocument/2006/bibliography" SelectedStyle="\APASixthEditionOfficeOnline.xsl" StyleName="APA" Version="6"/>
+</file>
+
+<file path=customXml/itemProps1.xml><?xml version="1.0" encoding="utf-8"?>
+<ds:datastoreItem xmlns:ds="http://schemas.openxmlformats.org/officeDocument/2006/customXml" ds:itemID="{E4546543-BEBB-46FC-929F-4CF609162143}">
+  <ds:schemaRefs>
+    <ds:schemaRef ds:uri="http://schemas.openxmlformats.org/officeDocument/2006/bibliography"/>
+  </ds:schemaRefs>
+</ds:datastoreItem>
 </file>
</xml_diff>